<commit_message>
Tarea realizado de FD01
</commit_message>
<xml_diff>
--- a/FD01-EPIS-Informe de Factibilidad.docx
+++ b/FD01-EPIS-Informe de Factibilidad.docx
@@ -351,7 +351,6 @@
         </w:rPr>
         <w:t xml:space="preserve">Docente: </w:t>
       </w:r>
-      <w:proofErr w:type="spellStart"/>
       <w:r>
         <w:rPr>
           <w:rFonts w:ascii="Arial" w:eastAsia="Arial" w:hAnsi="Arial" w:cs="Arial"/>
@@ -359,17 +358,7 @@
           <w:sz w:val="32"/>
           <w:szCs w:val="32"/>
         </w:rPr>
-        <w:t>Mag</w:t>
-      </w:r>
-      <w:proofErr w:type="spellEnd"/>
-      <w:r>
-        <w:rPr>
-          <w:rFonts w:ascii="Arial" w:eastAsia="Arial" w:hAnsi="Arial" w:cs="Arial"/>
-          <w:i/>
-          <w:sz w:val="32"/>
-          <w:szCs w:val="32"/>
-        </w:rPr>
-        <w:t>. Patrick Cuadros Quiroga</w:t>
+        <w:t>Mag. Patrick Cuadros Quiroga</w:t>
       </w:r>
     </w:p>
     <w:p>
@@ -382,6 +371,14 @@
           <w:szCs w:val="32"/>
         </w:rPr>
       </w:pPr>
+      <w:r>
+        <w:rPr>
+          <w:rFonts w:ascii="Arial" w:eastAsia="Arial" w:hAnsi="Arial" w:cs="Arial"/>
+          <w:sz w:val="32"/>
+          <w:szCs w:val="32"/>
+        </w:rPr>
+        <w:t xml:space="preserve">     </w:t>
+      </w:r>
     </w:p>
     <w:p>
       <w:pPr>
@@ -527,23 +524,13 @@
           <w:szCs w:val="28"/>
         </w:rPr>
       </w:pPr>
-      <w:proofErr w:type="spellStart"/>
       <w:r>
         <w:rPr>
           <w:rFonts w:ascii="Arial" w:eastAsia="Arial" w:hAnsi="Arial" w:cs="Arial"/>
           <w:sz w:val="28"/>
           <w:szCs w:val="28"/>
         </w:rPr>
-        <w:t>Royser</w:t>
-      </w:r>
-      <w:proofErr w:type="spellEnd"/>
-      <w:r>
-        <w:rPr>
-          <w:rFonts w:ascii="Arial" w:eastAsia="Arial" w:hAnsi="Arial" w:cs="Arial"/>
-          <w:sz w:val="28"/>
-          <w:szCs w:val="28"/>
-        </w:rPr>
-        <w:t xml:space="preserve"> Villanueva Mamani</w:t>
+        <w:t>Royser Villanueva Mamani</w:t>
       </w:r>
       <w:r>
         <w:rPr>
@@ -4305,61 +4292,7 @@
           <w:szCs w:val="24"/>
         </w:rPr>
         <w:lastRenderedPageBreak/>
-        <w:t xml:space="preserve">Python con librerías de </w:t>
-      </w:r>
-      <w:proofErr w:type="spellStart"/>
-      <w:r>
-        <w:rPr>
-          <w:rFonts w:asciiTheme="majorHAnsi" w:hAnsiTheme="majorHAnsi" w:cstheme="majorHAnsi"/>
-          <w:sz w:val="24"/>
-          <w:szCs w:val="24"/>
-        </w:rPr>
-        <w:t>scraping</w:t>
-      </w:r>
-      <w:proofErr w:type="spellEnd"/>
-      <w:r>
-        <w:rPr>
-          <w:rFonts w:asciiTheme="majorHAnsi" w:hAnsiTheme="majorHAnsi" w:cstheme="majorHAnsi"/>
-          <w:sz w:val="24"/>
-          <w:szCs w:val="24"/>
-        </w:rPr>
-        <w:t xml:space="preserve"> (</w:t>
-      </w:r>
-      <w:proofErr w:type="spellStart"/>
-      <w:r>
-        <w:rPr>
-          <w:rFonts w:asciiTheme="majorHAnsi" w:hAnsiTheme="majorHAnsi" w:cstheme="majorHAnsi"/>
-          <w:sz w:val="24"/>
-          <w:szCs w:val="24"/>
-        </w:rPr>
-        <w:t>Selenium</w:t>
-      </w:r>
-      <w:proofErr w:type="spellEnd"/>
-      <w:r>
-        <w:rPr>
-          <w:rFonts w:asciiTheme="majorHAnsi" w:hAnsiTheme="majorHAnsi" w:cstheme="majorHAnsi"/>
-          <w:sz w:val="24"/>
-          <w:szCs w:val="24"/>
-        </w:rPr>
-        <w:t xml:space="preserve">, </w:t>
-      </w:r>
-      <w:proofErr w:type="spellStart"/>
-      <w:r>
-        <w:rPr>
-          <w:rFonts w:asciiTheme="majorHAnsi" w:hAnsiTheme="majorHAnsi" w:cstheme="majorHAnsi"/>
-          <w:sz w:val="24"/>
-          <w:szCs w:val="24"/>
-        </w:rPr>
-        <w:t>BeautifulSoup</w:t>
-      </w:r>
-      <w:proofErr w:type="spellEnd"/>
-      <w:r>
-        <w:rPr>
-          <w:rFonts w:asciiTheme="majorHAnsi" w:hAnsiTheme="majorHAnsi" w:cstheme="majorHAnsi"/>
-          <w:sz w:val="24"/>
-          <w:szCs w:val="24"/>
-        </w:rPr>
-        <w:t>): Para extraer información pública de LinkedIn (considerando sus restricciones).</w:t>
+        <w:t>Python con librerías de scraping (Selenium, BeautifulSoup): Para extraer información pública de LinkedIn (considerando sus restricciones).</w:t>
       </w:r>
     </w:p>
     <w:p>
@@ -4383,25 +4316,7 @@
           <w:sz w:val="24"/>
           <w:szCs w:val="24"/>
         </w:rPr>
-        <w:t xml:space="preserve">Visual Studio </w:t>
-      </w:r>
-      <w:proofErr w:type="spellStart"/>
-      <w:r>
-        <w:rPr>
-          <w:rFonts w:asciiTheme="majorHAnsi" w:hAnsiTheme="majorHAnsi" w:cstheme="majorHAnsi"/>
-          <w:sz w:val="24"/>
-          <w:szCs w:val="24"/>
-        </w:rPr>
-        <w:t>Code</w:t>
-      </w:r>
-      <w:proofErr w:type="spellEnd"/>
-      <w:r>
-        <w:rPr>
-          <w:rFonts w:asciiTheme="majorHAnsi" w:hAnsiTheme="majorHAnsi" w:cstheme="majorHAnsi"/>
-          <w:sz w:val="24"/>
-          <w:szCs w:val="24"/>
-        </w:rPr>
-        <w:t xml:space="preserve"> 1.98 o la versión más actual</w:t>
+        <w:t>Visual Studio Code 1.98 o la versión más actual</w:t>
       </w:r>
     </w:p>
     <w:p>
@@ -4425,25 +4340,7 @@
           <w:sz w:val="24"/>
           <w:szCs w:val="24"/>
         </w:rPr>
-        <w:t xml:space="preserve">SQL </w:t>
-      </w:r>
-      <w:proofErr w:type="gramStart"/>
-      <w:r>
-        <w:rPr>
-          <w:rFonts w:asciiTheme="majorHAnsi" w:hAnsiTheme="majorHAnsi" w:cstheme="majorHAnsi"/>
-          <w:sz w:val="24"/>
-          <w:szCs w:val="24"/>
-        </w:rPr>
-        <w:t>SERVER  versión</w:t>
-      </w:r>
-      <w:proofErr w:type="gramEnd"/>
-      <w:r>
-        <w:rPr>
-          <w:rFonts w:asciiTheme="majorHAnsi" w:hAnsiTheme="majorHAnsi" w:cstheme="majorHAnsi"/>
-          <w:sz w:val="24"/>
-          <w:szCs w:val="24"/>
-        </w:rPr>
-        <w:t xml:space="preserve"> actual</w:t>
+        <w:t>SQL SERVER  versión actual</w:t>
       </w:r>
     </w:p>
     <w:p>
@@ -4461,23 +4358,13 @@
           <w:szCs w:val="24"/>
         </w:rPr>
       </w:pPr>
-      <w:proofErr w:type="spellStart"/>
-      <w:r>
-        <w:rPr>
-          <w:rFonts w:asciiTheme="majorHAnsi" w:hAnsiTheme="majorHAnsi" w:cstheme="majorHAnsi"/>
-          <w:sz w:val="24"/>
-          <w:szCs w:val="24"/>
-        </w:rPr>
-        <w:t>Power</w:t>
-      </w:r>
-      <w:proofErr w:type="spellEnd"/>
-      <w:r>
-        <w:rPr>
-          <w:rFonts w:asciiTheme="majorHAnsi" w:hAnsiTheme="majorHAnsi" w:cstheme="majorHAnsi"/>
-          <w:sz w:val="24"/>
-          <w:szCs w:val="24"/>
-        </w:rPr>
-        <w:t xml:space="preserve"> BI versión actual</w:t>
+      <w:r>
+        <w:rPr>
+          <w:rFonts w:asciiTheme="majorHAnsi" w:hAnsiTheme="majorHAnsi" w:cstheme="majorHAnsi"/>
+          <w:sz w:val="24"/>
+          <w:szCs w:val="24"/>
+        </w:rPr>
+        <w:t>Power BI versión actual</w:t>
       </w:r>
     </w:p>
     <w:p>
@@ -4841,25 +4728,7 @@
           <w:sz w:val="24"/>
           <w:szCs w:val="24"/>
         </w:rPr>
-        <w:t xml:space="preserve">Visual Studio </w:t>
-      </w:r>
-      <w:proofErr w:type="spellStart"/>
-      <w:r>
-        <w:rPr>
-          <w:rFonts w:asciiTheme="majorHAnsi" w:hAnsiTheme="majorHAnsi" w:cstheme="majorHAnsi"/>
-          <w:sz w:val="24"/>
-          <w:szCs w:val="24"/>
-        </w:rPr>
-        <w:t>Code</w:t>
-      </w:r>
-      <w:proofErr w:type="spellEnd"/>
-      <w:r>
-        <w:rPr>
-          <w:rFonts w:asciiTheme="majorHAnsi" w:hAnsiTheme="majorHAnsi" w:cstheme="majorHAnsi"/>
-          <w:sz w:val="24"/>
-          <w:szCs w:val="24"/>
-        </w:rPr>
-        <w:t xml:space="preserve"> 1.98 o la versión más actual</w:t>
+        <w:t>Visual Studio Code 1.98 o la versión más actual</w:t>
       </w:r>
     </w:p>
     <w:p>
@@ -4909,23 +4778,13 @@
           <w:szCs w:val="24"/>
         </w:rPr>
       </w:pPr>
-      <w:proofErr w:type="spellStart"/>
-      <w:r>
-        <w:rPr>
-          <w:rFonts w:asciiTheme="majorHAnsi" w:hAnsiTheme="majorHAnsi" w:cstheme="majorHAnsi"/>
-          <w:sz w:val="24"/>
-          <w:szCs w:val="24"/>
-        </w:rPr>
-        <w:t>Power</w:t>
-      </w:r>
-      <w:proofErr w:type="spellEnd"/>
-      <w:r>
-        <w:rPr>
-          <w:rFonts w:asciiTheme="majorHAnsi" w:hAnsiTheme="majorHAnsi" w:cstheme="majorHAnsi"/>
-          <w:sz w:val="24"/>
-          <w:szCs w:val="24"/>
-        </w:rPr>
-        <w:t xml:space="preserve"> BI</w:t>
+      <w:r>
+        <w:rPr>
+          <w:rFonts w:asciiTheme="majorHAnsi" w:hAnsiTheme="majorHAnsi" w:cstheme="majorHAnsi"/>
+          <w:sz w:val="24"/>
+          <w:szCs w:val="24"/>
+        </w:rPr>
+        <w:t>Power BI</w:t>
       </w:r>
       <w:r>
         <w:rPr>
@@ -4978,29 +4837,7 @@
           <w:sz w:val="24"/>
           <w:szCs w:val="24"/>
         </w:rPr>
-        <w:t xml:space="preserve">Provisión de Infraestructura mediante </w:t>
-      </w:r>
-      <w:proofErr w:type="spellStart"/>
-      <w:r>
-        <w:rPr>
-          <w:rFonts w:asciiTheme="majorHAnsi" w:hAnsiTheme="majorHAnsi" w:cstheme="majorHAnsi"/>
-          <w:b/>
-          <w:bCs/>
-          <w:sz w:val="24"/>
-          <w:szCs w:val="24"/>
-        </w:rPr>
-        <w:t>Terraform</w:t>
-      </w:r>
-      <w:proofErr w:type="spellEnd"/>
-      <w:r>
-        <w:rPr>
-          <w:rFonts w:asciiTheme="majorHAnsi" w:hAnsiTheme="majorHAnsi" w:cstheme="majorHAnsi"/>
-          <w:b/>
-          <w:bCs/>
-          <w:sz w:val="24"/>
-          <w:szCs w:val="24"/>
-        </w:rPr>
-        <w:t>:</w:t>
+        <w:t>Provisión de Infraestructura mediante Terraform:</w:t>
       </w:r>
     </w:p>
     <w:p>
@@ -5020,97 +4857,7 @@
           <w:sz w:val="24"/>
           <w:szCs w:val="24"/>
         </w:rPr>
-        <w:t xml:space="preserve">Para la automatización y despliegue de la infraestructura necesaria del sistema, se utilizará </w:t>
-      </w:r>
-      <w:proofErr w:type="spellStart"/>
-      <w:r>
-        <w:rPr>
-          <w:rFonts w:asciiTheme="majorHAnsi" w:hAnsiTheme="majorHAnsi" w:cstheme="majorHAnsi"/>
-          <w:sz w:val="24"/>
-          <w:szCs w:val="24"/>
-        </w:rPr>
-        <w:t>Terraform</w:t>
-      </w:r>
-      <w:proofErr w:type="spellEnd"/>
-      <w:r>
-        <w:rPr>
-          <w:rFonts w:asciiTheme="majorHAnsi" w:hAnsiTheme="majorHAnsi" w:cstheme="majorHAnsi"/>
-          <w:sz w:val="24"/>
-          <w:szCs w:val="24"/>
-        </w:rPr>
-        <w:t xml:space="preserve"> como herramienta principal de </w:t>
-      </w:r>
-      <w:proofErr w:type="spellStart"/>
-      <w:r>
-        <w:rPr>
-          <w:rFonts w:asciiTheme="majorHAnsi" w:hAnsiTheme="majorHAnsi" w:cstheme="majorHAnsi"/>
-          <w:sz w:val="24"/>
-          <w:szCs w:val="24"/>
-        </w:rPr>
-        <w:t>IaC</w:t>
-      </w:r>
-      <w:proofErr w:type="spellEnd"/>
-      <w:r>
-        <w:rPr>
-          <w:rFonts w:asciiTheme="majorHAnsi" w:hAnsiTheme="majorHAnsi" w:cstheme="majorHAnsi"/>
-          <w:sz w:val="24"/>
-          <w:szCs w:val="24"/>
-        </w:rPr>
-        <w:t xml:space="preserve"> (</w:t>
-      </w:r>
-      <w:proofErr w:type="spellStart"/>
-      <w:r>
-        <w:rPr>
-          <w:rFonts w:asciiTheme="majorHAnsi" w:hAnsiTheme="majorHAnsi" w:cstheme="majorHAnsi"/>
-          <w:sz w:val="24"/>
-          <w:szCs w:val="24"/>
-        </w:rPr>
-        <w:t>Infrastructure</w:t>
-      </w:r>
-      <w:proofErr w:type="spellEnd"/>
-      <w:r>
-        <w:rPr>
-          <w:rFonts w:asciiTheme="majorHAnsi" w:hAnsiTheme="majorHAnsi" w:cstheme="majorHAnsi"/>
-          <w:sz w:val="24"/>
-          <w:szCs w:val="24"/>
-        </w:rPr>
-        <w:t xml:space="preserve"> as </w:t>
-      </w:r>
-      <w:proofErr w:type="spellStart"/>
-      <w:r>
-        <w:rPr>
-          <w:rFonts w:asciiTheme="majorHAnsi" w:hAnsiTheme="majorHAnsi" w:cstheme="majorHAnsi"/>
-          <w:sz w:val="24"/>
-          <w:szCs w:val="24"/>
-        </w:rPr>
-        <w:t>Code</w:t>
-      </w:r>
-      <w:proofErr w:type="spellEnd"/>
-      <w:r>
-        <w:rPr>
-          <w:rFonts w:asciiTheme="majorHAnsi" w:hAnsiTheme="majorHAnsi" w:cstheme="majorHAnsi"/>
-          <w:sz w:val="24"/>
-          <w:szCs w:val="24"/>
-        </w:rPr>
-        <w:t xml:space="preserve">). </w:t>
-      </w:r>
-      <w:proofErr w:type="spellStart"/>
-      <w:r>
-        <w:rPr>
-          <w:rFonts w:asciiTheme="majorHAnsi" w:hAnsiTheme="majorHAnsi" w:cstheme="majorHAnsi"/>
-          <w:sz w:val="24"/>
-          <w:szCs w:val="24"/>
-        </w:rPr>
-        <w:t>Terraform</w:t>
-      </w:r>
-      <w:proofErr w:type="spellEnd"/>
-      <w:r>
-        <w:rPr>
-          <w:rFonts w:asciiTheme="majorHAnsi" w:hAnsiTheme="majorHAnsi" w:cstheme="majorHAnsi"/>
-          <w:sz w:val="24"/>
-          <w:szCs w:val="24"/>
-        </w:rPr>
-        <w:t xml:space="preserve"> permitirá crear y gestionar:</w:t>
+        <w:t>Para la automatización y despliegue de la infraestructura necesaria del sistema, se utilizará Terraform como herramienta principal de IaC (Infrastructure as Code). Terraform permitirá crear y gestionar:</w:t>
       </w:r>
     </w:p>
     <w:p>
@@ -5307,10 +5054,18 @@
                 <w:sz w:val="24"/>
                 <w:szCs w:val="24"/>
               </w:rPr>
-              <w:t xml:space="preserve">Recurso desplegado con </w:t>
-            </w:r>
-            <w:proofErr w:type="spellStart"/>
-            <w:r>
+              <w:t>Recurso desplegado con Terraform</w:t>
+            </w:r>
+          </w:p>
+        </w:tc>
+        <w:tc>
+          <w:tcPr>
+            <w:tcW w:w="2831" w:type="dxa"/>
+          </w:tcPr>
+          <w:p>
+            <w:pPr>
+              <w:spacing w:line="360" w:lineRule="auto"/>
+              <w:jc w:val="both"/>
               <w:rPr>
                 <w:rFonts w:asciiTheme="majorHAnsi" w:hAnsiTheme="majorHAnsi" w:cstheme="majorHAnsi"/>
                 <w:i/>
@@ -5318,14 +5073,22 @@
                 <w:sz w:val="24"/>
                 <w:szCs w:val="24"/>
               </w:rPr>
-              <w:t>Terraform</w:t>
-            </w:r>
-            <w:proofErr w:type="spellEnd"/>
-          </w:p>
-        </w:tc>
-        <w:tc>
-          <w:tcPr>
-            <w:tcW w:w="2831" w:type="dxa"/>
+            </w:pPr>
+            <w:r>
+              <w:rPr>
+                <w:rFonts w:asciiTheme="majorHAnsi" w:hAnsiTheme="majorHAnsi" w:cstheme="majorHAnsi"/>
+                <w:i/>
+                <w:color w:val="000000"/>
+                <w:sz w:val="24"/>
+                <w:szCs w:val="24"/>
+              </w:rPr>
+              <w:t>Proveedor</w:t>
+            </w:r>
+          </w:p>
+        </w:tc>
+        <w:tc>
+          <w:tcPr>
+            <w:tcW w:w="2832" w:type="dxa"/>
           </w:tcPr>
           <w:p>
             <w:pPr>
@@ -5347,13 +5110,15 @@
                 <w:sz w:val="24"/>
                 <w:szCs w:val="24"/>
               </w:rPr>
-              <w:t>Proveedor</w:t>
-            </w:r>
-          </w:p>
-        </w:tc>
-        <w:tc>
-          <w:tcPr>
-            <w:tcW w:w="2832" w:type="dxa"/>
+              <w:t>Precio mensual aprox.</w:t>
+            </w:r>
+          </w:p>
+        </w:tc>
+      </w:tr>
+      <w:tr>
+        <w:tc>
+          <w:tcPr>
+            <w:tcW w:w="2831" w:type="dxa"/>
           </w:tcPr>
           <w:p>
             <w:pPr>
@@ -5375,7 +5140,63 @@
                 <w:sz w:val="24"/>
                 <w:szCs w:val="24"/>
               </w:rPr>
-              <w:t>Precio mensual aprox.</w:t>
+              <w:t>Base de datos SQL(Azure Basic)</w:t>
+            </w:r>
+          </w:p>
+        </w:tc>
+        <w:tc>
+          <w:tcPr>
+            <w:tcW w:w="2831" w:type="dxa"/>
+          </w:tcPr>
+          <w:p>
+            <w:pPr>
+              <w:spacing w:line="360" w:lineRule="auto"/>
+              <w:jc w:val="both"/>
+              <w:rPr>
+                <w:rFonts w:asciiTheme="majorHAnsi" w:hAnsiTheme="majorHAnsi" w:cstheme="majorHAnsi"/>
+                <w:i/>
+                <w:color w:val="000000"/>
+                <w:sz w:val="24"/>
+                <w:szCs w:val="24"/>
+              </w:rPr>
+            </w:pPr>
+            <w:r>
+              <w:rPr>
+                <w:rFonts w:asciiTheme="majorHAnsi" w:hAnsiTheme="majorHAnsi" w:cstheme="majorHAnsi"/>
+                <w:i/>
+                <w:color w:val="000000"/>
+                <w:sz w:val="24"/>
+                <w:szCs w:val="24"/>
+              </w:rPr>
+              <w:t>Azure</w:t>
+            </w:r>
+          </w:p>
+        </w:tc>
+        <w:tc>
+          <w:tcPr>
+            <w:tcW w:w="2832" w:type="dxa"/>
+          </w:tcPr>
+          <w:p>
+            <w:pPr>
+              <w:spacing w:line="360" w:lineRule="auto"/>
+              <w:jc w:val="both"/>
+              <w:rPr>
+                <w:rFonts w:asciiTheme="majorHAnsi" w:hAnsiTheme="majorHAnsi" w:cstheme="majorHAnsi"/>
+                <w:i/>
+                <w:color w:val="000000"/>
+                <w:sz w:val="24"/>
+                <w:szCs w:val="24"/>
+              </w:rPr>
+            </w:pPr>
+            <w:r>
+              <w:rPr>
+                <w:rFonts w:asciiTheme="majorHAnsi" w:hAnsiTheme="majorHAnsi" w:cstheme="majorHAnsi"/>
+                <w:i/>
+                <w:color w:val="000000"/>
+                <w:sz w:val="24"/>
+                <w:szCs w:val="24"/>
+              </w:rPr>
+              <w:t>S/. 18.75</w:t>
             </w:r>
           </w:p>
         </w:tc>
@@ -5405,10 +5226,18 @@
                 <w:sz w:val="24"/>
                 <w:szCs w:val="24"/>
               </w:rPr>
-              <w:t xml:space="preserve">Base de datos </w:t>
-            </w:r>
-            <w:proofErr w:type="gramStart"/>
-            <w:r>
+              <w:t>Blob Storage (50GB)</w:t>
+            </w:r>
+          </w:p>
+        </w:tc>
+        <w:tc>
+          <w:tcPr>
+            <w:tcW w:w="2831" w:type="dxa"/>
+          </w:tcPr>
+          <w:p>
+            <w:pPr>
+              <w:spacing w:line="360" w:lineRule="auto"/>
+              <w:jc w:val="both"/>
               <w:rPr>
                 <w:rFonts w:asciiTheme="majorHAnsi" w:hAnsiTheme="majorHAnsi" w:cstheme="majorHAnsi"/>
                 <w:i/>
@@ -5416,9 +5245,7 @@
                 <w:sz w:val="24"/>
                 <w:szCs w:val="24"/>
               </w:rPr>
-              <w:t>SQL(</w:t>
-            </w:r>
-            <w:proofErr w:type="gramEnd"/>
+            </w:pPr>
             <w:r>
               <w:rPr>
                 <w:rFonts w:asciiTheme="majorHAnsi" w:hAnsiTheme="majorHAnsi" w:cstheme="majorHAnsi"/>
@@ -5427,13 +5254,13 @@
                 <w:sz w:val="24"/>
                 <w:szCs w:val="24"/>
               </w:rPr>
-              <w:t>Azure Basic)</w:t>
-            </w:r>
-          </w:p>
-        </w:tc>
-        <w:tc>
-          <w:tcPr>
-            <w:tcW w:w="2831" w:type="dxa"/>
+              <w:t>Azure</w:t>
+            </w:r>
+          </w:p>
+        </w:tc>
+        <w:tc>
+          <w:tcPr>
+            <w:tcW w:w="2832" w:type="dxa"/>
           </w:tcPr>
           <w:p>
             <w:pPr>
@@ -5455,13 +5282,15 @@
                 <w:sz w:val="24"/>
                 <w:szCs w:val="24"/>
               </w:rPr>
-              <w:t>Azure</w:t>
-            </w:r>
-          </w:p>
-        </w:tc>
-        <w:tc>
-          <w:tcPr>
-            <w:tcW w:w="2832" w:type="dxa"/>
+              <w:t>S/. 7.50</w:t>
+            </w:r>
+          </w:p>
+        </w:tc>
+      </w:tr>
+      <w:tr>
+        <w:tc>
+          <w:tcPr>
+            <w:tcW w:w="2831" w:type="dxa"/>
           </w:tcPr>
           <w:p>
             <w:pPr>
@@ -5483,135 +5312,7 @@
                 <w:sz w:val="24"/>
                 <w:szCs w:val="24"/>
               </w:rPr>
-              <w:t>S/. 18.75</w:t>
-            </w:r>
-          </w:p>
-        </w:tc>
-      </w:tr>
-      <w:tr>
-        <w:tc>
-          <w:tcPr>
-            <w:tcW w:w="2831" w:type="dxa"/>
-          </w:tcPr>
-          <w:p>
-            <w:pPr>
-              <w:spacing w:line="360" w:lineRule="auto"/>
-              <w:jc w:val="both"/>
-              <w:rPr>
-                <w:rFonts w:asciiTheme="majorHAnsi" w:hAnsiTheme="majorHAnsi" w:cstheme="majorHAnsi"/>
-                <w:i/>
-                <w:color w:val="000000"/>
-                <w:sz w:val="24"/>
-                <w:szCs w:val="24"/>
-              </w:rPr>
-            </w:pPr>
-            <w:r>
-              <w:rPr>
-                <w:rFonts w:asciiTheme="majorHAnsi" w:hAnsiTheme="majorHAnsi" w:cstheme="majorHAnsi"/>
-                <w:i/>
-                <w:color w:val="000000"/>
-                <w:sz w:val="24"/>
-                <w:szCs w:val="24"/>
-              </w:rPr>
-              <w:t>Blob Storage (50GB)</w:t>
-            </w:r>
-          </w:p>
-        </w:tc>
-        <w:tc>
-          <w:tcPr>
-            <w:tcW w:w="2831" w:type="dxa"/>
-          </w:tcPr>
-          <w:p>
-            <w:pPr>
-              <w:spacing w:line="360" w:lineRule="auto"/>
-              <w:jc w:val="both"/>
-              <w:rPr>
-                <w:rFonts w:asciiTheme="majorHAnsi" w:hAnsiTheme="majorHAnsi" w:cstheme="majorHAnsi"/>
-                <w:i/>
-                <w:color w:val="000000"/>
-                <w:sz w:val="24"/>
-                <w:szCs w:val="24"/>
-              </w:rPr>
-            </w:pPr>
-            <w:r>
-              <w:rPr>
-                <w:rFonts w:asciiTheme="majorHAnsi" w:hAnsiTheme="majorHAnsi" w:cstheme="majorHAnsi"/>
-                <w:i/>
-                <w:color w:val="000000"/>
-                <w:sz w:val="24"/>
-                <w:szCs w:val="24"/>
-              </w:rPr>
-              <w:t>Azure</w:t>
-            </w:r>
-          </w:p>
-        </w:tc>
-        <w:tc>
-          <w:tcPr>
-            <w:tcW w:w="2832" w:type="dxa"/>
-          </w:tcPr>
-          <w:p>
-            <w:pPr>
-              <w:spacing w:line="360" w:lineRule="auto"/>
-              <w:jc w:val="both"/>
-              <w:rPr>
-                <w:rFonts w:asciiTheme="majorHAnsi" w:hAnsiTheme="majorHAnsi" w:cstheme="majorHAnsi"/>
-                <w:i/>
-                <w:color w:val="000000"/>
-                <w:sz w:val="24"/>
-                <w:szCs w:val="24"/>
-              </w:rPr>
-            </w:pPr>
-            <w:r>
-              <w:rPr>
-                <w:rFonts w:asciiTheme="majorHAnsi" w:hAnsiTheme="majorHAnsi" w:cstheme="majorHAnsi"/>
-                <w:i/>
-                <w:color w:val="000000"/>
-                <w:sz w:val="24"/>
-                <w:szCs w:val="24"/>
-              </w:rPr>
-              <w:t>S/. 7.50</w:t>
-            </w:r>
-          </w:p>
-        </w:tc>
-      </w:tr>
-      <w:tr>
-        <w:tc>
-          <w:tcPr>
-            <w:tcW w:w="2831" w:type="dxa"/>
-          </w:tcPr>
-          <w:p>
-            <w:pPr>
-              <w:spacing w:line="360" w:lineRule="auto"/>
-              <w:jc w:val="both"/>
-              <w:rPr>
-                <w:rFonts w:asciiTheme="majorHAnsi" w:hAnsiTheme="majorHAnsi" w:cstheme="majorHAnsi"/>
-                <w:i/>
-                <w:color w:val="000000"/>
-                <w:sz w:val="24"/>
-                <w:szCs w:val="24"/>
-              </w:rPr>
-            </w:pPr>
-            <w:proofErr w:type="gramStart"/>
-            <w:r>
-              <w:rPr>
-                <w:rFonts w:asciiTheme="majorHAnsi" w:hAnsiTheme="majorHAnsi" w:cstheme="majorHAnsi"/>
-                <w:i/>
-                <w:color w:val="000000"/>
-                <w:sz w:val="24"/>
-                <w:szCs w:val="24"/>
-              </w:rPr>
-              <w:t>Total</w:t>
-            </w:r>
-            <w:proofErr w:type="gramEnd"/>
-            <w:r>
-              <w:rPr>
-                <w:rFonts w:asciiTheme="majorHAnsi" w:hAnsiTheme="majorHAnsi" w:cstheme="majorHAnsi"/>
-                <w:i/>
-                <w:color w:val="000000"/>
-                <w:sz w:val="24"/>
-                <w:szCs w:val="24"/>
-              </w:rPr>
-              <w:t xml:space="preserve"> mensual estimado</w:t>
+              <w:t>Total mensual estimado</w:t>
             </w:r>
           </w:p>
         </w:tc>
@@ -5712,29 +5413,7 @@
           <w:sz w:val="24"/>
           <w:szCs w:val="24"/>
         </w:rPr>
-        <w:t xml:space="preserve">El costo mensual estimado es de aproximadamente 26.25 PEN, incluyendo la base de datos SQL y el almacenamiento de respaldos. Esto permitirá alojar la información de egresados extraída de LinkedIn y preparar reportes analíticos accesibles vía </w:t>
-      </w:r>
-      <w:proofErr w:type="spellStart"/>
-      <w:r>
-        <w:rPr>
-          <w:rFonts w:asciiTheme="majorHAnsi" w:hAnsiTheme="majorHAnsi" w:cstheme="majorHAnsi"/>
-          <w:i/>
-          <w:color w:val="000000"/>
-          <w:sz w:val="24"/>
-          <w:szCs w:val="24"/>
-        </w:rPr>
-        <w:t>Power</w:t>
-      </w:r>
-      <w:proofErr w:type="spellEnd"/>
-      <w:r>
-        <w:rPr>
-          <w:rFonts w:asciiTheme="majorHAnsi" w:hAnsiTheme="majorHAnsi" w:cstheme="majorHAnsi"/>
-          <w:i/>
-          <w:color w:val="000000"/>
-          <w:sz w:val="24"/>
-          <w:szCs w:val="24"/>
-        </w:rPr>
-        <w:t xml:space="preserve"> BI.</w:t>
+        <w:t>El costo mensual estimado es de aproximadamente 26.25 PEN, incluyendo la base de datos SQL y el almacenamiento de respaldos. Esto permitirá alojar la información de egresados extraída de LinkedIn y preparar reportes analíticos accesibles vía Power BI.</w:t>
       </w:r>
     </w:p>
     <w:p>
@@ -8477,25 +8156,7 @@
           <w:sz w:val="24"/>
           <w:szCs w:val="24"/>
         </w:rPr>
-        <w:t xml:space="preserve">Facilitación de conexiones laborales: Se podrán identificar oportunidades de </w:t>
-      </w:r>
-      <w:proofErr w:type="spellStart"/>
-      <w:r>
-        <w:rPr>
-          <w:rFonts w:asciiTheme="majorHAnsi" w:hAnsiTheme="majorHAnsi" w:cstheme="majorHAnsi"/>
-          <w:sz w:val="24"/>
-          <w:szCs w:val="24"/>
-        </w:rPr>
-        <w:t>networking</w:t>
-      </w:r>
-      <w:proofErr w:type="spellEnd"/>
-      <w:r>
-        <w:rPr>
-          <w:rFonts w:asciiTheme="majorHAnsi" w:hAnsiTheme="majorHAnsi" w:cstheme="majorHAnsi"/>
-          <w:sz w:val="24"/>
-          <w:szCs w:val="24"/>
-        </w:rPr>
-        <w:t xml:space="preserve"> entre egresados, estudiantes y empresas interesadas en talento proveniente de la EPIS de la UPT.</w:t>
+        <w:t>Facilitación de conexiones laborales: Se podrán identificar oportunidades de networking entre egresados, estudiantes y empresas interesadas en talento proveniente de la EPIS de la UPT.</w:t>
       </w:r>
     </w:p>
     <w:p>
@@ -8596,25 +8257,7 @@
           <w:sz w:val="24"/>
           <w:szCs w:val="24"/>
         </w:rPr>
-        <w:t xml:space="preserve">Este proyecto tendrá un impacto positivo en la comunidad universitaria al brindar información clave sobre la inserción laboral de los egresados, permitiendo que la universidad adapte sus programas a las necesidades del mercado. Fortalecer la identidad y prestigio de la EPIS de la UPT, al mostrar estadísticas sobre el éxito profesional de sus egresados y crear una comunidad de apoyo entre egresados, fomentando el </w:t>
-      </w:r>
-      <w:proofErr w:type="spellStart"/>
-      <w:r>
-        <w:rPr>
-          <w:rFonts w:asciiTheme="majorHAnsi" w:hAnsiTheme="majorHAnsi" w:cstheme="majorHAnsi"/>
-          <w:sz w:val="24"/>
-          <w:szCs w:val="24"/>
-        </w:rPr>
-        <w:t>networking</w:t>
-      </w:r>
-      <w:proofErr w:type="spellEnd"/>
-      <w:r>
-        <w:rPr>
-          <w:rFonts w:asciiTheme="majorHAnsi" w:hAnsiTheme="majorHAnsi" w:cstheme="majorHAnsi"/>
-          <w:sz w:val="24"/>
-          <w:szCs w:val="24"/>
-        </w:rPr>
-        <w:t xml:space="preserve"> y el intercambio de oportunidades laborales.</w:t>
+        <w:t>Este proyecto tendrá un impacto positivo en la comunidad universitaria al brindar información clave sobre la inserción laboral de los egresados, permitiendo que la universidad adapte sus programas a las necesidades del mercado. Fortalecer la identidad y prestigio de la EPIS de la UPT, al mostrar estadísticas sobre el éxito profesional de sus egresados y crear una comunidad de apoyo entre egresados, fomentando el networking y el intercambio de oportunidades laborales.</w:t>
       </w:r>
     </w:p>
     <w:p>
@@ -10585,27 +10228,7 @@
           <w:sz w:val="24"/>
           <w:szCs w:val="24"/>
         </w:rPr>
-        <w:t xml:space="preserve">Dado que el valor del B/C es mayor a 1, se concluye que los beneficios del sistema superan sus costos, </w:t>
-      </w:r>
-      <w:proofErr w:type="gramStart"/>
-      <w:r>
-        <w:rPr>
-          <w:rFonts w:asciiTheme="majorHAnsi" w:hAnsiTheme="majorHAnsi" w:cstheme="majorHAnsi"/>
-          <w:iCs/>
-          <w:sz w:val="24"/>
-          <w:szCs w:val="24"/>
-        </w:rPr>
-        <w:t>y</w:t>
-      </w:r>
-      <w:proofErr w:type="gramEnd"/>
-      <w:r>
-        <w:rPr>
-          <w:rFonts w:asciiTheme="majorHAnsi" w:hAnsiTheme="majorHAnsi" w:cstheme="majorHAnsi"/>
-          <w:iCs/>
-          <w:sz w:val="24"/>
-          <w:szCs w:val="24"/>
-        </w:rPr>
-        <w:t xml:space="preserve"> por lo tanto, su implementación está plenamente justificada desde una perspectiva institucional y estratégica.</w:t>
+        <w:t>Dado que el valor del B/C es mayor a 1, se concluye que los beneficios del sistema superan sus costos, y por lo tanto, su implementación está plenamente justificada desde una perspectiva institucional y estratégica.</w:t>
       </w:r>
     </w:p>
     <w:p>
@@ -11386,25 +11009,7 @@
           <w:sz w:val="24"/>
           <w:szCs w:val="24"/>
         </w:rPr>
-        <w:t xml:space="preserve">Factibilidad Técnica: El sistema es viable tecnológicamente, utilizando hardware y software adecuados, como plataformas de análisis de datos y herramientas de web </w:t>
-      </w:r>
-      <w:proofErr w:type="spellStart"/>
-      <w:r>
-        <w:rPr>
-          <w:rFonts w:asciiTheme="majorHAnsi" w:hAnsiTheme="majorHAnsi" w:cstheme="majorHAnsi"/>
-          <w:sz w:val="24"/>
-          <w:szCs w:val="24"/>
-        </w:rPr>
-        <w:t>scraping</w:t>
-      </w:r>
-      <w:proofErr w:type="spellEnd"/>
-      <w:r>
-        <w:rPr>
-          <w:rFonts w:asciiTheme="majorHAnsi" w:hAnsiTheme="majorHAnsi" w:cstheme="majorHAnsi"/>
-          <w:sz w:val="24"/>
-          <w:szCs w:val="24"/>
-        </w:rPr>
-        <w:t xml:space="preserve"> (LinkedIn).</w:t>
+        <w:t>Factibilidad Técnica: El sistema es viable tecnológicamente, utilizando hardware y software adecuados, como plataformas de análisis de datos y herramientas de web scraping (LinkedIn).</w:t>
       </w:r>
     </w:p>
     <w:p>
@@ -14112,6 +13717,7 @@
   <w:style w:type="character" w:default="1" w:styleId="Fuentedeprrafopredeter">
     <w:name w:val="Default Paragraph Font"/>
     <w:uiPriority w:val="1"/>
+    <w:semiHidden/>
     <w:unhideWhenUsed/>
   </w:style>
   <w:style w:type="table" w:default="1" w:styleId="Tablanormal">

</xml_diff>